<commit_message>
dokończenie dokumentu z pytaniami 12
</commit_message>
<xml_diff>
--- a/12 klasy a dynamiczny przydzial pamieci/Cwiczenia programistyczne/12 Cwiczenia programistyczne.docx
+++ b/12 klasy a dynamiczny przydzial pamieci/Cwiczenia programistyczne/12 Cwiczenia programistyczne.docx
@@ -600,265 +600,433 @@
           <w:iCs/>
           <w:lang w:val="en-US"/>
         </w:rPr>
+        <w:t>, s);</w:t>
+      </w:r>
+    </w:p>
+    <w:p>
+      <w:pPr>
+        <w:pStyle w:val="Standard"/>
+        <w:rPr>
+          <w:i/>
+          <w:iCs/>
+        </w:rPr>
+      </w:pPr>
+      <w:r>
+        <w:rPr>
+          <w:i/>
+          <w:iCs/>
+          <w:lang w:val="en-US"/>
+        </w:rPr>
+        <w:tab/>
+      </w:r>
+      <w:r>
+        <w:rPr>
+          <w:i/>
+          <w:iCs/>
+          <w:lang w:val="en-US"/>
+        </w:rPr>
+        <w:tab/>
+      </w:r>
+      <w:r>
+        <w:rPr>
+          <w:i/>
+          <w:iCs/>
+        </w:rPr>
+        <w:t xml:space="preserve">len = </w:t>
+      </w:r>
+      <w:proofErr w:type="spellStart"/>
+      <w:r>
+        <w:rPr>
+          <w:i/>
+          <w:iCs/>
+        </w:rPr>
+        <w:t>strlen</w:t>
+      </w:r>
+      <w:proofErr w:type="spellEnd"/>
+      <w:r>
+        <w:rPr>
+          <w:i/>
+          <w:iCs/>
+        </w:rPr>
+        <w:t>(s);</w:t>
+      </w:r>
+    </w:p>
+    <w:p>
+      <w:pPr>
+        <w:pStyle w:val="Standard"/>
+        <w:rPr>
+          <w:i/>
+          <w:iCs/>
+        </w:rPr>
+      </w:pPr>
+      <w:r>
+        <w:rPr>
+          <w:i/>
+          <w:iCs/>
+        </w:rPr>
+        <w:tab/>
+        <w:t>}</w:t>
+      </w:r>
+    </w:p>
+    <w:p>
+      <w:pPr>
+        <w:pStyle w:val="Standard"/>
+        <w:rPr>
+          <w:i/>
+          <w:iCs/>
+        </w:rPr>
+      </w:pPr>
+    </w:p>
+    <w:p>
+      <w:pPr>
+        <w:pStyle w:val="Standard"/>
+        <w:rPr>
+          <w:color w:val="FFC000"/>
+        </w:rPr>
+      </w:pPr>
+      <w:r>
+        <w:t>a – może bo nic nie przypisze</w:t>
+      </w:r>
+      <w:r>
         <w:t xml:space="preserve">, </w:t>
       </w:r>
       <w:r>
         <w:rPr>
-          <w:i/>
-          <w:iCs/>
-          <w:lang w:val="en-US"/>
-        </w:rPr>
-        <w:t>s);</w:t>
-      </w:r>
-    </w:p>
-    <w:p>
-      <w:pPr>
-        <w:pStyle w:val="Standard"/>
-        <w:rPr>
-          <w:i/>
-          <w:iCs/>
-        </w:rPr>
-      </w:pPr>
-      <w:r>
-        <w:rPr>
-          <w:i/>
-          <w:iCs/>
-          <w:lang w:val="en-US"/>
-        </w:rPr>
-        <w:tab/>
-      </w:r>
-      <w:r>
-        <w:rPr>
-          <w:i/>
-          <w:iCs/>
-          <w:lang w:val="en-US"/>
-        </w:rPr>
-        <w:tab/>
-      </w:r>
-      <w:r>
-        <w:rPr>
-          <w:i/>
-          <w:iCs/>
-        </w:rPr>
+          <w:color w:val="FFC000"/>
+        </w:rPr>
+        <w:t xml:space="preserve">Mimo to </w:t>
+      </w:r>
+      <w:proofErr w:type="spellStart"/>
+      <w:r>
+        <w:rPr>
+          <w:color w:val="FFC000"/>
+        </w:rPr>
+        <w:t>konstuktor</w:t>
+      </w:r>
+      <w:proofErr w:type="spellEnd"/>
+      <w:r>
+        <w:rPr>
+          <w:color w:val="FFC000"/>
+        </w:rPr>
+        <w:t xml:space="preserve"> powinien przypisać </w:t>
+      </w:r>
+      <w:proofErr w:type="spellStart"/>
+      <w:r>
+        <w:rPr>
+          <w:color w:val="FFC000"/>
+        </w:rPr>
+        <w:t>wartośc</w:t>
+      </w:r>
+      <w:proofErr w:type="spellEnd"/>
+      <w:r>
+        <w:rPr>
+          <w:color w:val="FFC000"/>
+        </w:rPr>
+        <w:t xml:space="preserve"> NULL </w:t>
+      </w:r>
+      <w:proofErr w:type="spellStart"/>
+      <w:r>
+        <w:rPr>
+          <w:color w:val="FFC000"/>
+        </w:rPr>
+        <w:t>skladwoje</w:t>
+      </w:r>
+      <w:proofErr w:type="spellEnd"/>
+      <w:r>
+        <w:rPr>
+          <w:color w:val="FFC000"/>
+        </w:rPr>
+        <w:t xml:space="preserve"> </w:t>
+      </w:r>
+      <w:proofErr w:type="spellStart"/>
+      <w:r>
+        <w:rPr>
+          <w:color w:val="FFC000"/>
+        </w:rPr>
+        <w:t>str</w:t>
+      </w:r>
+      <w:proofErr w:type="spellEnd"/>
+      <w:r>
+        <w:rPr>
+          <w:color w:val="FFC000"/>
+        </w:rPr>
+        <w:t xml:space="preserve">, albo zainicjalizować go za pomocą operatora </w:t>
+      </w:r>
+      <w:proofErr w:type="spellStart"/>
+      <w:r>
+        <w:rPr>
+          <w:color w:val="FFC000"/>
+        </w:rPr>
+        <w:t>new</w:t>
+      </w:r>
+      <w:proofErr w:type="spellEnd"/>
+      <w:r>
+        <w:rPr>
+          <w:color w:val="FFC000"/>
+        </w:rPr>
+        <w:t>[]</w:t>
+      </w:r>
+    </w:p>
+    <w:p>
+      <w:pPr>
+        <w:pStyle w:val="Standard"/>
+      </w:pPr>
+      <w:r>
+        <w:t xml:space="preserve">b) nie, </w:t>
+      </w:r>
+      <w:proofErr w:type="spellStart"/>
+      <w:r>
+        <w:t>poniewaz</w:t>
+      </w:r>
+      <w:proofErr w:type="spellEnd"/>
+      <w:r>
+        <w:t xml:space="preserve"> usuniecie </w:t>
+      </w:r>
+      <w:proofErr w:type="spellStart"/>
+      <w:r>
+        <w:t>str</w:t>
+      </w:r>
+      <w:proofErr w:type="spellEnd"/>
+      <w:r>
+        <w:t xml:space="preserve"> usunie spowoduje wycieki </w:t>
+      </w:r>
+      <w:proofErr w:type="spellStart"/>
+      <w:r>
+        <w:t>pamieci</w:t>
+      </w:r>
+      <w:proofErr w:type="spellEnd"/>
+      <w:r>
+        <w:t xml:space="preserve"> - </w:t>
+      </w:r>
+      <w:r>
+        <w:br/>
         <w:t xml:space="preserve">len = </w:t>
       </w:r>
       <w:proofErr w:type="spellStart"/>
       <w:r>
-        <w:rPr>
-          <w:i/>
-          <w:iCs/>
-        </w:rPr>
         <w:t>strlen</w:t>
       </w:r>
       <w:proofErr w:type="spellEnd"/>
       <w:r>
-        <w:rPr>
-          <w:i/>
-          <w:iCs/>
-        </w:rPr>
         <w:t>(s);</w:t>
       </w:r>
     </w:p>
     <w:p>
       <w:pPr>
         <w:pStyle w:val="Standard"/>
-        <w:rPr>
-          <w:i/>
-          <w:iCs/>
-        </w:rPr>
-      </w:pPr>
-      <w:r>
-        <w:rPr>
-          <w:i/>
-          <w:iCs/>
-        </w:rPr>
-        <w:tab/>
-        <w:t>}</w:t>
-      </w:r>
-    </w:p>
-    <w:p>
-      <w:pPr>
-        <w:pStyle w:val="Standard"/>
-        <w:rPr>
-          <w:i/>
-          <w:iCs/>
-        </w:rPr>
-      </w:pPr>
-    </w:p>
-    <w:p>
-      <w:pPr>
-        <w:pStyle w:val="Standard"/>
-      </w:pPr>
-      <w:r>
-        <w:t>a – może bo nic nie przypisze</w:t>
-      </w:r>
-    </w:p>
-    <w:p>
-      <w:pPr>
-        <w:pStyle w:val="Standard"/>
-      </w:pPr>
-      <w:r>
-        <w:t xml:space="preserve">b) nie, </w:t>
-      </w:r>
-      <w:proofErr w:type="spellStart"/>
-      <w:r>
-        <w:t>poniewaz</w:t>
-      </w:r>
-      <w:proofErr w:type="spellEnd"/>
-      <w:r>
-        <w:t xml:space="preserve"> usuniecie </w:t>
-      </w:r>
+      </w:pPr>
       <w:proofErr w:type="spellStart"/>
       <w:r>
         <w:t>str</w:t>
       </w:r>
       <w:proofErr w:type="spellEnd"/>
       <w:r>
-        <w:t xml:space="preserve"> usunie spowoduje wycieki </w:t>
+        <w:t xml:space="preserve"> = </w:t>
+      </w:r>
+      <w:proofErr w:type="spellStart"/>
+      <w:r>
+        <w:t>new</w:t>
+      </w:r>
+      <w:proofErr w:type="spellEnd"/>
+      <w:r>
+        <w:t xml:space="preserve"> char[len +1] – przydzielamy nowa </w:t>
+      </w:r>
+      <w:proofErr w:type="spellStart"/>
+      <w:r>
+        <w:t>pamiec</w:t>
+      </w:r>
+      <w:proofErr w:type="spellEnd"/>
+      <w:r>
+        <w:t xml:space="preserve"> do </w:t>
+      </w:r>
+      <w:proofErr w:type="spellStart"/>
+      <w:r>
+        <w:t>str</w:t>
+      </w:r>
+      <w:proofErr w:type="spellEnd"/>
+    </w:p>
+    <w:p>
+      <w:pPr>
+        <w:pStyle w:val="Standard"/>
+      </w:pPr>
+      <w:proofErr w:type="spellStart"/>
+      <w:r>
+        <w:t>strccpy</w:t>
+      </w:r>
+      <w:proofErr w:type="spellEnd"/>
+      <w:r>
+        <w:t>(</w:t>
+      </w:r>
+      <w:proofErr w:type="spellStart"/>
+      <w:r>
+        <w:t>str</w:t>
+      </w:r>
+      <w:proofErr w:type="spellEnd"/>
+      <w:r>
+        <w:t>, s) kopiowanie</w:t>
+      </w:r>
+    </w:p>
+    <w:p>
+      <w:pPr>
+        <w:pStyle w:val="Standard"/>
+        <w:rPr>
+          <w:color w:val="FFC000"/>
+        </w:rPr>
+      </w:pPr>
+      <w:r>
+        <w:rPr>
+          <w:color w:val="FFC000"/>
+        </w:rPr>
+        <w:t xml:space="preserve">Ten Konstruktor nie tworzy łańcucha a jedynie kopiuje adres starego. </w:t>
+      </w:r>
+    </w:p>
+    <w:p>
+      <w:pPr>
+        <w:pStyle w:val="Standard"/>
+      </w:pPr>
+    </w:p>
+    <w:p>
+      <w:pPr>
+        <w:pStyle w:val="Standard"/>
+      </w:pPr>
+      <w:r>
+        <w:t xml:space="preserve">c- najpierw sprawdzamy </w:t>
+      </w:r>
+      <w:proofErr w:type="spellStart"/>
+      <w:r>
+        <w:t>dlugosc</w:t>
+      </w:r>
+      <w:proofErr w:type="spellEnd"/>
+      <w:r>
+        <w:t xml:space="preserve"> potem przypisujemy </w:t>
+      </w:r>
+      <w:proofErr w:type="spellStart"/>
+      <w:r>
+        <w:t>pamiec</w:t>
+      </w:r>
+      <w:proofErr w:type="spellEnd"/>
+      <w:r>
+        <w:t xml:space="preserve"> a na </w:t>
+      </w:r>
+      <w:proofErr w:type="spellStart"/>
+      <w:r>
+        <w:t>koncu</w:t>
+      </w:r>
+      <w:proofErr w:type="spellEnd"/>
+      <w:r>
+        <w:t xml:space="preserve"> kopiujemy – </w:t>
+      </w:r>
+      <w:proofErr w:type="spellStart"/>
+      <w:r>
+        <w:t>jesli</w:t>
+      </w:r>
+      <w:proofErr w:type="spellEnd"/>
+      <w:r>
+        <w:t xml:space="preserve"> </w:t>
+      </w:r>
+      <w:r>
+        <w:t>zrobimy</w:t>
+      </w:r>
+      <w:r>
+        <w:t xml:space="preserve"> to tak jak tutaj to dojdzie do kopiowanie adresu – co </w:t>
+      </w:r>
+      <w:proofErr w:type="spellStart"/>
+      <w:r>
+        <w:t>wiaze</w:t>
+      </w:r>
+      <w:proofErr w:type="spellEnd"/>
+      <w:r>
+        <w:t xml:space="preserve"> sie  z ryzykiem wycieku </w:t>
       </w:r>
       <w:proofErr w:type="spellStart"/>
       <w:r>
         <w:t>pamieci</w:t>
       </w:r>
       <w:proofErr w:type="spellEnd"/>
-      <w:r>
-        <w:t xml:space="preserve"> - </w:t>
-      </w:r>
-      <w:r>
-        <w:br/>
-      </w:r>
-      <w:r>
-        <w:t xml:space="preserve">len = </w:t>
-      </w:r>
-      <w:proofErr w:type="spellStart"/>
-      <w:r>
-        <w:t>strlen</w:t>
-      </w:r>
-      <w:proofErr w:type="spellEnd"/>
-      <w:r>
-        <w:t>(s);</w:t>
-      </w:r>
-    </w:p>
-    <w:p>
-      <w:pPr>
-        <w:pStyle w:val="Standard"/>
-      </w:pPr>
-      <w:proofErr w:type="spellStart"/>
-      <w:r>
-        <w:t>str</w:t>
-      </w:r>
-      <w:proofErr w:type="spellEnd"/>
-      <w:r>
-        <w:t xml:space="preserve"> = </w:t>
-      </w:r>
-      <w:proofErr w:type="spellStart"/>
-      <w:r>
+    </w:p>
+    <w:p>
+      <w:pPr>
+        <w:pStyle w:val="Standard"/>
+        <w:rPr>
+          <w:color w:val="FFC000"/>
+        </w:rPr>
+      </w:pPr>
+      <w:r>
+        <w:rPr>
+          <w:color w:val="FFC000"/>
+        </w:rPr>
+        <w:t xml:space="preserve">Kopiuje łańcuch bez przydzielenia mu obszaru pamięci. Powinien użyć operatora </w:t>
+      </w:r>
+      <w:proofErr w:type="spellStart"/>
+      <w:r>
+        <w:rPr>
+          <w:color w:val="FFC000"/>
+        </w:rPr>
         <w:t>new</w:t>
       </w:r>
       <w:proofErr w:type="spellEnd"/>
       <w:r>
-        <w:t xml:space="preserve"> char[len +1] – przydzielamy nowa </w:t>
-      </w:r>
-      <w:proofErr w:type="spellStart"/>
-      <w:r>
-        <w:t>pamiec</w:t>
-      </w:r>
-      <w:proofErr w:type="spellEnd"/>
-      <w:r>
-        <w:t xml:space="preserve"> do </w:t>
-      </w:r>
-      <w:proofErr w:type="spellStart"/>
-      <w:r>
-        <w:t>str</w:t>
-      </w:r>
-      <w:proofErr w:type="spellEnd"/>
-    </w:p>
-    <w:p>
-      <w:pPr>
-        <w:pStyle w:val="Standard"/>
-      </w:pPr>
-      <w:proofErr w:type="spellStart"/>
-      <w:r>
-        <w:t>strccpy</w:t>
-      </w:r>
-      <w:proofErr w:type="spellEnd"/>
-      <w:r>
-        <w:t>(</w:t>
-      </w:r>
-      <w:proofErr w:type="spellStart"/>
-      <w:r>
-        <w:t>str</w:t>
-      </w:r>
-      <w:proofErr w:type="spellEnd"/>
-      <w:r>
-        <w:t>, s) kopiowanie</w:t>
-      </w:r>
-    </w:p>
-    <w:p>
-      <w:pPr>
-        <w:pStyle w:val="Standard"/>
-      </w:pPr>
-    </w:p>
-    <w:p>
-      <w:pPr>
-        <w:pStyle w:val="Standard"/>
-      </w:pPr>
-      <w:r>
-        <w:t xml:space="preserve">c- najpierw sprawdzamy </w:t>
-      </w:r>
-      <w:proofErr w:type="spellStart"/>
-      <w:r>
-        <w:t>dlugosc</w:t>
-      </w:r>
-      <w:proofErr w:type="spellEnd"/>
-      <w:r>
-        <w:t xml:space="preserve"> potem przypisujemy </w:t>
-      </w:r>
-      <w:proofErr w:type="spellStart"/>
-      <w:r>
-        <w:t>pamiec</w:t>
-      </w:r>
-      <w:proofErr w:type="spellEnd"/>
-      <w:r>
-        <w:t xml:space="preserve"> a na </w:t>
-      </w:r>
-      <w:proofErr w:type="spellStart"/>
-      <w:r>
-        <w:t>koncu</w:t>
-      </w:r>
-      <w:proofErr w:type="spellEnd"/>
-      <w:r>
-        <w:t xml:space="preserve"> kopiujemy – </w:t>
-      </w:r>
-      <w:proofErr w:type="spellStart"/>
-      <w:r>
-        <w:t>jesli</w:t>
-      </w:r>
-      <w:proofErr w:type="spellEnd"/>
-      <w:r>
+        <w:rPr>
+          <w:color w:val="FFC000"/>
+        </w:rPr>
+        <w:t xml:space="preserve"> char [len +1] aby </w:t>
+      </w:r>
+      <w:proofErr w:type="spellStart"/>
+      <w:r>
+        <w:rPr>
+          <w:color w:val="FFC000"/>
+        </w:rPr>
+        <w:t>alokowac</w:t>
+      </w:r>
+      <w:proofErr w:type="spellEnd"/>
+      <w:r>
+        <w:rPr>
+          <w:color w:val="FFC000"/>
+        </w:rPr>
         <w:t xml:space="preserve"> </w:t>
       </w:r>
       <w:proofErr w:type="spellStart"/>
       <w:r>
-        <w:t>zobimy</w:t>
-      </w:r>
-      <w:proofErr w:type="spellEnd"/>
-      <w:r>
-        <w:t xml:space="preserve"> to tak jak tutaj to dojdzie do kopiowanie adresu – co </w:t>
-      </w:r>
-      <w:proofErr w:type="spellStart"/>
-      <w:r>
-        <w:t>wiaze</w:t>
-      </w:r>
-      <w:proofErr w:type="spellEnd"/>
-      <w:r>
-        <w:t xml:space="preserve"> sie  z ryzykiem wycieku </w:t>
-      </w:r>
-      <w:proofErr w:type="spellStart"/>
-      <w:r>
+        <w:rPr>
+          <w:color w:val="FFC000"/>
+        </w:rPr>
+        <w:t>odopwiednia</w:t>
+      </w:r>
+      <w:proofErr w:type="spellEnd"/>
+      <w:r>
+        <w:rPr>
+          <w:color w:val="FFC000"/>
+        </w:rPr>
+        <w:t xml:space="preserve"> </w:t>
+      </w:r>
+      <w:proofErr w:type="spellStart"/>
+      <w:r>
+        <w:rPr>
+          <w:color w:val="FFC000"/>
+        </w:rPr>
+        <w:t>ilosc</w:t>
+      </w:r>
+      <w:proofErr w:type="spellEnd"/>
+      <w:r>
+        <w:rPr>
+          <w:color w:val="FFC000"/>
+        </w:rPr>
+        <w:t xml:space="preserve"> </w:t>
+      </w:r>
+      <w:proofErr w:type="spellStart"/>
+      <w:r>
+        <w:rPr>
+          <w:color w:val="FFC000"/>
+        </w:rPr>
         <w:t>pamieci</w:t>
       </w:r>
       <w:proofErr w:type="spellEnd"/>
+      <w:r>
+        <w:rPr>
+          <w:color w:val="FFC000"/>
+        </w:rPr>
+        <w:t>.</w:t>
+      </w:r>
     </w:p>
     <w:p>
       <w:pPr>
@@ -878,172 +1046,167 @@
           <w:b/>
           <w:bCs/>
         </w:rPr>
-        <w:t>2. Wymień trzy problemy pojawiające się w klasach zawierających składowe inicjalizowane wywołaniem o</w:t>
-      </w:r>
+        <w:t xml:space="preserve">2. Wymień trzy problemy pojawiające się w klasach zawierających składowe inicjalizowane wywołaniem operatora </w:t>
+      </w:r>
+      <w:proofErr w:type="spellStart"/>
       <w:r>
         <w:rPr>
           <w:b/>
           <w:bCs/>
         </w:rPr>
-        <w:t xml:space="preserve">peratora </w:t>
-      </w:r>
-      <w:proofErr w:type="spellStart"/>
+        <w:t>new</w:t>
+      </w:r>
+      <w:proofErr w:type="spellEnd"/>
       <w:r>
         <w:rPr>
           <w:b/>
           <w:bCs/>
         </w:rPr>
+        <w:t>. Wyjaśnij, jak można uniknąć tych problemów.</w:t>
+      </w:r>
+    </w:p>
+    <w:p>
+      <w:pPr>
+        <w:pStyle w:val="Standard"/>
+      </w:pPr>
+    </w:p>
+    <w:p>
+      <w:pPr>
+        <w:pStyle w:val="Standard"/>
+      </w:pPr>
+      <w:r>
+        <w:t xml:space="preserve">a- należy pamiętać o usuwaniu składowych </w:t>
+      </w:r>
+      <w:proofErr w:type="spellStart"/>
+      <w:r>
+        <w:t>delete</w:t>
+      </w:r>
+      <w:proofErr w:type="spellEnd"/>
+      <w:r>
+        <w:t xml:space="preserve"> w </w:t>
+      </w:r>
+      <w:proofErr w:type="spellStart"/>
+      <w:r>
+        <w:t>kolejnosci</w:t>
+      </w:r>
+      <w:proofErr w:type="spellEnd"/>
+      <w:r>
+        <w:t xml:space="preserve"> odwrotnej do inicjalizacji, z tym że należy pamiętać o tym czy </w:t>
+      </w:r>
+      <w:proofErr w:type="spellStart"/>
+      <w:r>
+        <w:t>delete</w:t>
+      </w:r>
+      <w:proofErr w:type="spellEnd"/>
+      <w:r>
+        <w:t xml:space="preserve"> czy </w:t>
+      </w:r>
+      <w:proofErr w:type="spellStart"/>
+      <w:r>
+        <w:t>delete</w:t>
+      </w:r>
+      <w:proofErr w:type="spellEnd"/>
+      <w:r>
+        <w:t xml:space="preserve"> [], otóż </w:t>
+      </w:r>
+      <w:proofErr w:type="spellStart"/>
+      <w:r>
+        <w:t>delete</w:t>
+      </w:r>
+      <w:proofErr w:type="spellEnd"/>
+      <w:r>
+        <w:t xml:space="preserve"> [] danego </w:t>
+      </w:r>
+      <w:proofErr w:type="spellStart"/>
+      <w:r>
+        <w:t>bieku</w:t>
+      </w:r>
+      <w:proofErr w:type="spellEnd"/>
+      <w:r>
+        <w:t xml:space="preserve"> nie powoduje wywołanie automatycznie destruktora obiektu.</w:t>
+      </w:r>
+    </w:p>
+    <w:p>
+      <w:pPr>
+        <w:pStyle w:val="Standard"/>
+      </w:pPr>
+    </w:p>
+    <w:p>
+      <w:pPr>
+        <w:pStyle w:val="Standard"/>
+      </w:pPr>
+    </w:p>
+    <w:p>
+      <w:pPr>
+        <w:pStyle w:val="Standard"/>
+      </w:pPr>
+      <w:r>
+        <w:t xml:space="preserve">b- Tworzenie nowego drugiego obiektu z </w:t>
+      </w:r>
+      <w:proofErr w:type="spellStart"/>
+      <w:r>
+        <w:t>przydzilanym</w:t>
+      </w:r>
+      <w:proofErr w:type="spellEnd"/>
+      <w:r>
+        <w:t xml:space="preserve"> miejscowa wersją </w:t>
+      </w:r>
+      <w:proofErr w:type="spellStart"/>
+      <w:r>
         <w:t>new</w:t>
       </w:r>
       <w:proofErr w:type="spellEnd"/>
       <w:r>
+        <w:t xml:space="preserve">, wywołanie </w:t>
+      </w:r>
+      <w:proofErr w:type="spellStart"/>
+      <w:r>
+        <w:t>new</w:t>
+      </w:r>
+      <w:proofErr w:type="spellEnd"/>
+      <w:r>
+        <w:t xml:space="preserve"> zamazuje obiekt poprzedni już istniejący w pamięci wcześniejszej.</w:t>
+      </w:r>
+    </w:p>
+    <w:p>
+      <w:pPr>
+        <w:pStyle w:val="Standard"/>
+      </w:pPr>
+      <w:r>
+        <w:t xml:space="preserve">C – </w:t>
+      </w:r>
+      <w:proofErr w:type="spellStart"/>
+      <w:r>
+        <w:t>Jesli</w:t>
+      </w:r>
+      <w:proofErr w:type="spellEnd"/>
+      <w:r>
+        <w:t xml:space="preserve"> tworzymy obiekty z miejscowa wersja </w:t>
+      </w:r>
+      <w:proofErr w:type="spellStart"/>
+      <w:r>
+        <w:t>new</w:t>
+      </w:r>
+      <w:proofErr w:type="spellEnd"/>
+      <w:r>
+        <w:t xml:space="preserve"> to musimy sami </w:t>
+      </w:r>
+      <w:proofErr w:type="spellStart"/>
+      <w:r>
+        <w:t>zadbac</w:t>
+      </w:r>
+      <w:proofErr w:type="spellEnd"/>
+      <w:r>
+        <w:t xml:space="preserve"> o wywołanie ich destruktorów.</w:t>
+      </w:r>
+    </w:p>
+    <w:p>
+      <w:pPr>
+        <w:pStyle w:val="Standard"/>
         <w:rPr>
           <w:b/>
-          <w:bCs/>
-        </w:rPr>
-        <w:t>. Wyjaśnij, jak można uniknąć tych problemów.</w:t>
-      </w:r>
-    </w:p>
-    <w:p>
-      <w:pPr>
-        <w:pStyle w:val="Standard"/>
-      </w:pPr>
-    </w:p>
-    <w:p>
-      <w:pPr>
-        <w:pStyle w:val="Standard"/>
-      </w:pPr>
-      <w:r>
-        <w:t xml:space="preserve">a- należy pamiętać o usuwaniu składowych </w:t>
-      </w:r>
-      <w:proofErr w:type="spellStart"/>
-      <w:r>
-        <w:t>delete</w:t>
-      </w:r>
-      <w:proofErr w:type="spellEnd"/>
-      <w:r>
-        <w:t xml:space="preserve"> w </w:t>
-      </w:r>
-      <w:proofErr w:type="spellStart"/>
-      <w:r>
-        <w:t>kolejnosci</w:t>
-      </w:r>
-      <w:proofErr w:type="spellEnd"/>
-      <w:r>
-        <w:t xml:space="preserve"> odwrotnej do inicjalizacji, z tym że należy pamiętać o tym czy </w:t>
-      </w:r>
-      <w:proofErr w:type="spellStart"/>
-      <w:r>
-        <w:t>delete</w:t>
-      </w:r>
-      <w:proofErr w:type="spellEnd"/>
-      <w:r>
-        <w:t xml:space="preserve"> czy </w:t>
-      </w:r>
-      <w:proofErr w:type="spellStart"/>
-      <w:r>
-        <w:t>delete</w:t>
-      </w:r>
-      <w:proofErr w:type="spellEnd"/>
-      <w:r>
-        <w:t xml:space="preserve"> [], otóż </w:t>
-      </w:r>
-      <w:proofErr w:type="spellStart"/>
-      <w:r>
-        <w:t>delete</w:t>
-      </w:r>
-      <w:proofErr w:type="spellEnd"/>
-      <w:r>
-        <w:t xml:space="preserve"> [] danego </w:t>
-      </w:r>
-      <w:proofErr w:type="spellStart"/>
-      <w:r>
-        <w:t>bieku</w:t>
-      </w:r>
-      <w:proofErr w:type="spellEnd"/>
-      <w:r>
-        <w:t xml:space="preserve"> nie powoduje wywołanie </w:t>
-      </w:r>
-      <w:r>
-        <w:t>automatycznie destruktora obiektu.</w:t>
-      </w:r>
-    </w:p>
-    <w:p>
-      <w:pPr>
-        <w:pStyle w:val="Standard"/>
-      </w:pPr>
-    </w:p>
-    <w:p>
-      <w:pPr>
-        <w:pStyle w:val="Standard"/>
-      </w:pPr>
-    </w:p>
-    <w:p>
-      <w:pPr>
-        <w:pStyle w:val="Standard"/>
-      </w:pPr>
-      <w:r>
-        <w:t xml:space="preserve">b- Tworzenie nowego drugiego obiektu z </w:t>
-      </w:r>
-      <w:proofErr w:type="spellStart"/>
-      <w:r>
-        <w:t>przydzilanym</w:t>
-      </w:r>
-      <w:proofErr w:type="spellEnd"/>
-      <w:r>
-        <w:t xml:space="preserve"> miejscowa wersją </w:t>
-      </w:r>
-      <w:proofErr w:type="spellStart"/>
-      <w:r>
-        <w:t>new</w:t>
-      </w:r>
-      <w:proofErr w:type="spellEnd"/>
-      <w:r>
-        <w:t xml:space="preserve">, wywołanie </w:t>
-      </w:r>
-      <w:proofErr w:type="spellStart"/>
-      <w:r>
-        <w:t>new</w:t>
-      </w:r>
-      <w:proofErr w:type="spellEnd"/>
-      <w:r>
-        <w:t xml:space="preserve"> zamazuje obiekt poprzedni już istniejący w pamięci wcześniejszej.</w:t>
-      </w:r>
-    </w:p>
-    <w:p>
-      <w:pPr>
-        <w:pStyle w:val="Standard"/>
-      </w:pPr>
-      <w:r>
-        <w:t xml:space="preserve">C – </w:t>
-      </w:r>
-      <w:proofErr w:type="spellStart"/>
-      <w:r>
-        <w:t>Jesli</w:t>
-      </w:r>
-      <w:proofErr w:type="spellEnd"/>
-      <w:r>
-        <w:t xml:space="preserve"> tworzymy obiekty z miejscowa wersja </w:t>
-      </w:r>
-      <w:proofErr w:type="spellStart"/>
-      <w:r>
-        <w:t>new</w:t>
-      </w:r>
-      <w:proofErr w:type="spellEnd"/>
-      <w:r>
-        <w:t xml:space="preserve"> to musimy sam</w:t>
-      </w:r>
-      <w:r>
-        <w:t xml:space="preserve">i </w:t>
-      </w:r>
-      <w:proofErr w:type="spellStart"/>
-      <w:r>
-        <w:t>zadbac</w:t>
-      </w:r>
-      <w:proofErr w:type="spellEnd"/>
-      <w:r>
-        <w:t xml:space="preserve"> o wywołanie ich destruktorów.</w:t>
-      </w:r>
+        </w:rPr>
+      </w:pPr>
     </w:p>
     <w:p>
       <w:pPr>
@@ -1052,18 +1215,11 @@
           <w:b/>
         </w:rPr>
       </w:pPr>
-    </w:p>
-    <w:p>
-      <w:pPr>
-        <w:pStyle w:val="Standard"/>
+      <w:r>
         <w:rPr>
           <w:b/>
         </w:rPr>
-      </w:pPr>
-      <w:r>
-        <w:rPr>
-          <w:b/>
-        </w:rPr>
+        <w:lastRenderedPageBreak/>
         <w:t>3. Jakie metody klas generuje kompilator, kiedy nie zostaną zdefiniowane jawnie? Opisz zachowanie tych niejawnych metod klasy.</w:t>
       </w:r>
     </w:p>
@@ -1089,144 +1245,67 @@
     <w:p>
       <w:pPr>
         <w:pStyle w:val="Standard"/>
-        <w:rPr>
-          <w:lang w:val="en-US"/>
-        </w:rPr>
-      </w:pPr>
-      <w:r>
-        <w:rPr>
-          <w:i/>
-        </w:rPr>
-        <w:lastRenderedPageBreak/>
+      </w:pPr>
+      <w:r>
+        <w:rPr>
+          <w:i/>
+        </w:rPr>
         <w:t>konstruktor kopiujący</w:t>
       </w:r>
       <w:r>
         <w:t xml:space="preserve"> - kopiuje obiekt do nowo utworzonego obiektu tej samej klasy wyłącznie podczas inicjalizacji. </w:t>
       </w:r>
-      <w:proofErr w:type="spellStart"/>
-      <w:r>
-        <w:rPr>
-          <w:lang w:val="en-US"/>
-        </w:rPr>
-        <w:t>Prototyp</w:t>
-      </w:r>
-      <w:proofErr w:type="spellEnd"/>
-      <w:r>
-        <w:rPr>
-          <w:lang w:val="en-US"/>
-        </w:rPr>
-        <w:t xml:space="preserve">: </w:t>
-      </w:r>
-      <w:proofErr w:type="spellStart"/>
-      <w:r>
-        <w:rPr>
-          <w:lang w:val="en-US"/>
-        </w:rPr>
-        <w:t>nazwa-klasy</w:t>
-      </w:r>
-      <w:proofErr w:type="spellEnd"/>
-      <w:r>
-        <w:rPr>
-          <w:lang w:val="en-US"/>
-        </w:rPr>
-        <w:t xml:space="preserve">(const </w:t>
-      </w:r>
-      <w:proofErr w:type="spellStart"/>
-      <w:r>
-        <w:rPr>
-          <w:lang w:val="en-US"/>
-        </w:rPr>
-        <w:t>nazwa-klasy</w:t>
-      </w:r>
-      <w:proofErr w:type="spellEnd"/>
-      <w:r>
-        <w:rPr>
-          <w:lang w:val="en-US"/>
-        </w:rPr>
-        <w:t xml:space="preserve"> &amp;);  </w:t>
-      </w:r>
-    </w:p>
-    <w:p>
-      <w:pPr>
-        <w:pStyle w:val="Standard"/>
-        <w:rPr>
-          <w:lang w:val="en-US"/>
-        </w:rPr>
-      </w:pPr>
-      <w:proofErr w:type="spellStart"/>
-      <w:r>
-        <w:rPr>
-          <w:lang w:val="en-US"/>
-        </w:rPr>
+      <w:r>
+        <w:t>Prototyp: nazwa-klasy(</w:t>
+      </w:r>
+      <w:proofErr w:type="spellStart"/>
+      <w:r>
+        <w:t>const</w:t>
+      </w:r>
+      <w:proofErr w:type="spellEnd"/>
+      <w:r>
+        <w:t xml:space="preserve"> nazwa-klasy &amp;);  </w:t>
+      </w:r>
+    </w:p>
+    <w:p>
+      <w:pPr>
+        <w:pStyle w:val="Standard"/>
+      </w:pPr>
+      <w:proofErr w:type="spellStart"/>
+      <w:r>
         <w:t>StringBad</w:t>
       </w:r>
       <w:proofErr w:type="spellEnd"/>
       <w:r>
-        <w:rPr>
-          <w:lang w:val="en-US"/>
-        </w:rPr>
         <w:t xml:space="preserve"> ditto(motto);</w:t>
       </w:r>
     </w:p>
     <w:p>
       <w:pPr>
         <w:pStyle w:val="Standard"/>
-        <w:rPr>
-          <w:lang w:val="en-US"/>
-        </w:rPr>
-      </w:pPr>
-      <w:proofErr w:type="spellStart"/>
-      <w:r>
-        <w:rPr>
-          <w:lang w:val="en-US"/>
-        </w:rPr>
+      </w:pPr>
+      <w:proofErr w:type="spellStart"/>
+      <w:r>
         <w:t>StringBad</w:t>
       </w:r>
       <w:proofErr w:type="spellEnd"/>
       <w:r>
-        <w:rPr>
-          <w:lang w:val="en-US"/>
-        </w:rPr>
         <w:t xml:space="preserve"> </w:t>
       </w:r>
       <w:proofErr w:type="spellStart"/>
       <w:r>
-        <w:rPr>
-          <w:lang w:val="en-US"/>
-        </w:rPr>
         <w:t>metoo</w:t>
       </w:r>
       <w:proofErr w:type="spellEnd"/>
       <w:r>
-        <w:rPr>
-          <w:lang w:val="en-US"/>
-        </w:rPr>
         <w:t xml:space="preserve"> = motto</w:t>
       </w:r>
       <w:r>
-        <w:rPr>
-          <w:lang w:val="en-US"/>
-        </w:rPr>
-        <w:t xml:space="preserve"> - </w:t>
-      </w:r>
-      <w:proofErr w:type="spellStart"/>
-      <w:r>
-        <w:rPr>
-          <w:lang w:val="en-US"/>
-        </w:rPr>
-        <w:t>albo</w:t>
-      </w:r>
-      <w:proofErr w:type="spellEnd"/>
-      <w:r>
-        <w:rPr>
-          <w:lang w:val="en-US"/>
-        </w:rPr>
-        <w:t xml:space="preserve"> </w:t>
-      </w:r>
-      <w:r>
-        <w:rPr>
-          <w:i/>
-          <w:lang w:val="en-US"/>
+        <w:t xml:space="preserve"> - albo </w:t>
+      </w:r>
+      <w:r>
+        <w:rPr>
+          <w:i/>
         </w:rPr>
         <w:t>operator przypisania</w:t>
       </w:r>
@@ -1398,14 +1477,24 @@
     <w:p>
       <w:pPr>
         <w:pStyle w:val="Standard"/>
-      </w:pPr>
-      <w:r>
+        <w:rPr>
+          <w:i/>
+        </w:rPr>
+      </w:pPr>
+      <w:r>
+        <w:rPr>
+          <w:i/>
+        </w:rPr>
         <w:t>domyślny destruktor</w:t>
       </w:r>
     </w:p>
     <w:p>
       <w:pPr>
         <w:pStyle w:val="Standard"/>
+        <w:rPr>
+          <w:b/>
+          <w:i/>
+        </w:rPr>
       </w:pPr>
       <w:r>
         <w:rPr>
@@ -1455,6 +1544,1817 @@
         <w:t>this</w:t>
       </w:r>
       <w:proofErr w:type="spellEnd"/>
+    </w:p>
+    <w:p>
+      <w:pPr>
+        <w:pStyle w:val="Standard"/>
+        <w:rPr>
+          <w:b/>
+          <w:i/>
+        </w:rPr>
+      </w:pPr>
+    </w:p>
+    <w:p>
+      <w:pPr>
+        <w:pStyle w:val="Standard"/>
+      </w:pPr>
+      <w:r>
+        <w:rPr>
+          <w:b/>
+        </w:rPr>
+        <w:t>4. Znajdź i popraw błędy w poniższej deklaracji klasy:</w:t>
+      </w:r>
+    </w:p>
+    <w:p>
+      <w:pPr>
+        <w:pStyle w:val="Standard"/>
+      </w:pPr>
+    </w:p>
+    <w:p>
+      <w:pPr>
+        <w:pStyle w:val="Standard"/>
+        <w:rPr>
+          <w:lang w:val="en-US"/>
+        </w:rPr>
+      </w:pPr>
+      <w:r>
+        <w:rPr>
+          <w:lang w:val="en-US"/>
+        </w:rPr>
+        <w:t>class nifty</w:t>
+      </w:r>
+    </w:p>
+    <w:p>
+      <w:pPr>
+        <w:pStyle w:val="Standard"/>
+        <w:rPr>
+          <w:lang w:val="en-US"/>
+        </w:rPr>
+      </w:pPr>
+      <w:r>
+        <w:rPr>
+          <w:lang w:val="en-US"/>
+        </w:rPr>
+        <w:t>{</w:t>
+      </w:r>
+    </w:p>
+    <w:p>
+      <w:pPr>
+        <w:pStyle w:val="Standard"/>
+        <w:rPr>
+          <w:lang w:val="en-US"/>
+        </w:rPr>
+      </w:pPr>
+      <w:r>
+        <w:rPr>
+          <w:lang w:val="en-US"/>
+        </w:rPr>
+        <w:tab/>
+        <w:t>//</w:t>
+      </w:r>
+      <w:proofErr w:type="spellStart"/>
+      <w:r>
+        <w:rPr>
+          <w:lang w:val="en-US"/>
+        </w:rPr>
+        <w:t>dane</w:t>
+      </w:r>
+      <w:proofErr w:type="spellEnd"/>
+    </w:p>
+    <w:p>
+      <w:pPr>
+        <w:pStyle w:val="Standard"/>
+        <w:rPr>
+          <w:color w:val="FF0000"/>
+          <w:lang w:val="en-US"/>
+        </w:rPr>
+      </w:pPr>
+      <w:r>
+        <w:rPr>
+          <w:lang w:val="en-US"/>
+        </w:rPr>
+        <w:tab/>
+      </w:r>
+      <w:r>
+        <w:rPr>
+          <w:color w:val="FF0000"/>
+          <w:lang w:val="en-US"/>
+        </w:rPr>
+        <w:t>private:</w:t>
+      </w:r>
+    </w:p>
+    <w:p>
+      <w:pPr>
+        <w:pStyle w:val="Standard"/>
+        <w:rPr>
+          <w:lang w:val="en-US"/>
+        </w:rPr>
+      </w:pPr>
+      <w:r>
+        <w:rPr>
+          <w:lang w:val="en-US"/>
+        </w:rPr>
+        <w:tab/>
+        <w:t>char personality[];</w:t>
+      </w:r>
+    </w:p>
+    <w:p>
+      <w:pPr>
+        <w:pStyle w:val="Standard"/>
+        <w:rPr>
+          <w:lang w:val="en-US"/>
+        </w:rPr>
+      </w:pPr>
+      <w:r>
+        <w:rPr>
+          <w:lang w:val="en-US"/>
+        </w:rPr>
+        <w:tab/>
+      </w:r>
+      <w:proofErr w:type="spellStart"/>
+      <w:r>
+        <w:rPr>
+          <w:lang w:val="en-US"/>
+        </w:rPr>
+        <w:t>int</w:t>
+      </w:r>
+      <w:proofErr w:type="spellEnd"/>
+      <w:r>
+        <w:rPr>
+          <w:lang w:val="en-US"/>
+        </w:rPr>
+        <w:t xml:space="preserve"> talents;</w:t>
+      </w:r>
+    </w:p>
+    <w:p>
+      <w:pPr>
+        <w:pStyle w:val="Standard"/>
+        <w:rPr>
+          <w:lang w:val="en-US"/>
+        </w:rPr>
+      </w:pPr>
+    </w:p>
+    <w:p>
+      <w:pPr>
+        <w:pStyle w:val="Standard"/>
+        <w:rPr>
+          <w:lang w:val="en-US"/>
+        </w:rPr>
+      </w:pPr>
+      <w:r>
+        <w:rPr>
+          <w:lang w:val="en-US"/>
+        </w:rPr>
+        <w:tab/>
+        <w:t xml:space="preserve">// </w:t>
+      </w:r>
+      <w:proofErr w:type="spellStart"/>
+      <w:r>
+        <w:rPr>
+          <w:lang w:val="en-US"/>
+        </w:rPr>
+        <w:t>metody</w:t>
+      </w:r>
+      <w:proofErr w:type="spellEnd"/>
+    </w:p>
+    <w:p>
+      <w:pPr>
+        <w:pStyle w:val="Standard"/>
+        <w:rPr>
+          <w:color w:val="FF0000"/>
+          <w:lang w:val="en-US"/>
+        </w:rPr>
+      </w:pPr>
+      <w:r>
+        <w:rPr>
+          <w:color w:val="FF0000"/>
+          <w:lang w:val="en-US"/>
+        </w:rPr>
+        <w:tab/>
+        <w:t>public:</w:t>
+      </w:r>
+    </w:p>
+    <w:p>
+      <w:pPr>
+        <w:pStyle w:val="Standard"/>
+        <w:rPr>
+          <w:lang w:val="en-US"/>
+        </w:rPr>
+      </w:pPr>
+      <w:r>
+        <w:rPr>
+          <w:lang w:val="en-US"/>
+        </w:rPr>
+        <w:tab/>
+        <w:t>nifty();</w:t>
+      </w:r>
+    </w:p>
+    <w:p>
+      <w:pPr>
+        <w:pStyle w:val="Standard"/>
+        <w:rPr>
+          <w:lang w:val="en-US"/>
+        </w:rPr>
+      </w:pPr>
+      <w:r>
+        <w:rPr>
+          <w:lang w:val="en-US"/>
+        </w:rPr>
+        <w:tab/>
+        <w:t>nifty(</w:t>
+      </w:r>
+      <w:r>
+        <w:rPr>
+          <w:color w:val="FF0000"/>
+          <w:lang w:val="en-US"/>
+        </w:rPr>
+        <w:t>const</w:t>
+      </w:r>
+      <w:r>
+        <w:rPr>
+          <w:lang w:val="en-US"/>
+        </w:rPr>
+        <w:t xml:space="preserve"> </w:t>
+      </w:r>
+      <w:r>
+        <w:rPr>
+          <w:lang w:val="en-US"/>
+        </w:rPr>
+        <w:t>char *s);</w:t>
+      </w:r>
+    </w:p>
+    <w:p>
+      <w:pPr>
+        <w:pStyle w:val="Standard"/>
+        <w:rPr>
+          <w:lang w:val="en-US"/>
+        </w:rPr>
+      </w:pPr>
+      <w:r>
+        <w:rPr>
+          <w:color w:val="FF0000"/>
+          <w:lang w:val="en-US"/>
+        </w:rPr>
+        <w:tab/>
+      </w:r>
+      <w:r>
+        <w:rPr>
+          <w:color w:val="FF0000"/>
+          <w:lang w:val="en-US"/>
+        </w:rPr>
+        <w:t xml:space="preserve">friend </w:t>
+      </w:r>
+      <w:proofErr w:type="spellStart"/>
+      <w:r>
+        <w:rPr>
+          <w:lang w:val="en-US"/>
+        </w:rPr>
+        <w:t>ostream</w:t>
+      </w:r>
+      <w:proofErr w:type="spellEnd"/>
+      <w:r>
+        <w:rPr>
+          <w:lang w:val="en-US"/>
+        </w:rPr>
+        <w:t xml:space="preserve"> &amp; operator&lt;&lt;(</w:t>
+      </w:r>
+      <w:proofErr w:type="spellStart"/>
+      <w:r>
+        <w:rPr>
+          <w:lang w:val="en-US"/>
+        </w:rPr>
+        <w:t>ostream</w:t>
+      </w:r>
+      <w:proofErr w:type="spellEnd"/>
+      <w:r>
+        <w:rPr>
+          <w:lang w:val="en-US"/>
+        </w:rPr>
+        <w:t xml:space="preserve"> &amp; </w:t>
+      </w:r>
+      <w:proofErr w:type="spellStart"/>
+      <w:r>
+        <w:rPr>
+          <w:lang w:val="en-US"/>
+        </w:rPr>
+        <w:t>os</w:t>
+      </w:r>
+      <w:proofErr w:type="spellEnd"/>
+      <w:r>
+        <w:rPr>
+          <w:lang w:val="en-US"/>
+        </w:rPr>
+        <w:t>, nifty &amp; n);</w:t>
+      </w:r>
+    </w:p>
+    <w:p>
+      <w:pPr>
+        <w:pStyle w:val="Standard"/>
+        <w:rPr>
+          <w:color w:val="FF0000"/>
+          <w:lang w:val="en-US"/>
+        </w:rPr>
+      </w:pPr>
+      <w:r>
+        <w:rPr>
+          <w:lang w:val="en-US"/>
+        </w:rPr>
+        <w:t>}</w:t>
+      </w:r>
+      <w:r>
+        <w:rPr>
+          <w:color w:val="FF0000"/>
+          <w:lang w:val="en-US"/>
+        </w:rPr>
+        <w:t>;</w:t>
+      </w:r>
+    </w:p>
+    <w:p>
+      <w:pPr>
+        <w:pStyle w:val="Standard"/>
+        <w:rPr>
+          <w:lang w:val="en-US"/>
+        </w:rPr>
+      </w:pPr>
+    </w:p>
+    <w:p>
+      <w:pPr>
+        <w:pStyle w:val="Standard"/>
+        <w:rPr>
+          <w:lang w:val="en-US"/>
+        </w:rPr>
+      </w:pPr>
+      <w:r>
+        <w:rPr>
+          <w:lang w:val="en-US"/>
+        </w:rPr>
+        <w:t>nifty::nifty()</w:t>
+      </w:r>
+    </w:p>
+    <w:p>
+      <w:pPr>
+        <w:pStyle w:val="Standard"/>
+        <w:rPr>
+          <w:lang w:val="en-US"/>
+        </w:rPr>
+      </w:pPr>
+      <w:r>
+        <w:rPr>
+          <w:lang w:val="en-US"/>
+        </w:rPr>
+        <w:t>{</w:t>
+      </w:r>
+    </w:p>
+    <w:p>
+      <w:pPr>
+        <w:pStyle w:val="Standard"/>
+        <w:rPr>
+          <w:lang w:val="en-US"/>
+        </w:rPr>
+      </w:pPr>
+      <w:r>
+        <w:rPr>
+          <w:lang w:val="en-US"/>
+        </w:rPr>
+        <w:tab/>
+        <w:t>personality</w:t>
+      </w:r>
+      <w:r>
+        <w:rPr>
+          <w:color w:val="E5B8B7" w:themeColor="accent2" w:themeTint="66"/>
+          <w:lang w:val="en-US"/>
+        </w:rPr>
+        <w:t>[0]</w:t>
+      </w:r>
+      <w:r>
+        <w:rPr>
+          <w:lang w:val="en-US"/>
+        </w:rPr>
+        <w:t xml:space="preserve"> = </w:t>
+      </w:r>
+      <w:r>
+        <w:rPr>
+          <w:color w:val="FF0000"/>
+          <w:lang w:val="en-US"/>
+        </w:rPr>
+        <w:t>'\0'</w:t>
+      </w:r>
+      <w:r>
+        <w:rPr>
+          <w:lang w:val="en-US"/>
+        </w:rPr>
+        <w:t>;</w:t>
+      </w:r>
+    </w:p>
+    <w:p>
+      <w:pPr>
+        <w:pStyle w:val="Standard"/>
+        <w:rPr>
+          <w:lang w:val="en-US"/>
+        </w:rPr>
+      </w:pPr>
+      <w:r>
+        <w:rPr>
+          <w:lang w:val="en-US"/>
+        </w:rPr>
+        <w:tab/>
+        <w:t>talents = 0;</w:t>
+      </w:r>
+    </w:p>
+    <w:p>
+      <w:pPr>
+        <w:pStyle w:val="Standard"/>
+        <w:rPr>
+          <w:lang w:val="en-US"/>
+        </w:rPr>
+      </w:pPr>
+      <w:r>
+        <w:rPr>
+          <w:lang w:val="en-US"/>
+        </w:rPr>
+        <w:t>}</w:t>
+      </w:r>
+    </w:p>
+    <w:p>
+      <w:pPr>
+        <w:pStyle w:val="Standard"/>
+        <w:rPr>
+          <w:lang w:val="en-US"/>
+        </w:rPr>
+      </w:pPr>
+    </w:p>
+    <w:p>
+      <w:pPr>
+        <w:pStyle w:val="Standard"/>
+        <w:rPr>
+          <w:lang w:val="en-US"/>
+        </w:rPr>
+      </w:pPr>
+      <w:r>
+        <w:rPr>
+          <w:lang w:val="en-US"/>
+        </w:rPr>
+        <w:t>nifty::nifty(</w:t>
+      </w:r>
+      <w:r>
+        <w:rPr>
+          <w:color w:val="FF0000"/>
+          <w:lang w:val="en-US"/>
+        </w:rPr>
+        <w:t xml:space="preserve">const </w:t>
+      </w:r>
+      <w:r>
+        <w:rPr>
+          <w:lang w:val="en-US"/>
+        </w:rPr>
+        <w:t>char *s</w:t>
+      </w:r>
+      <w:r>
+        <w:rPr>
+          <w:lang w:val="en-US"/>
+        </w:rPr>
+        <w:t>)</w:t>
+      </w:r>
+    </w:p>
+    <w:p>
+      <w:pPr>
+        <w:pStyle w:val="Standard"/>
+        <w:rPr>
+          <w:lang w:val="en-US"/>
+        </w:rPr>
+      </w:pPr>
+      <w:r>
+        <w:rPr>
+          <w:lang w:val="en-US"/>
+        </w:rPr>
+        <w:t>{</w:t>
+      </w:r>
+    </w:p>
+    <w:p>
+      <w:pPr>
+        <w:pStyle w:val="Standard"/>
+        <w:rPr>
+          <w:strike/>
+          <w:lang w:val="en-US"/>
+        </w:rPr>
+      </w:pPr>
+      <w:r>
+        <w:rPr>
+          <w:lang w:val="en-US"/>
+        </w:rPr>
+        <w:tab/>
+      </w:r>
+      <w:r>
+        <w:rPr>
+          <w:strike/>
+          <w:lang w:val="en-US"/>
+        </w:rPr>
+        <w:t>personality = new char</w:t>
+      </w:r>
+      <w:r>
+        <w:rPr>
+          <w:strike/>
+          <w:color w:val="FF0000"/>
+          <w:lang w:val="en-US"/>
+        </w:rPr>
+        <w:t>(</w:t>
+      </w:r>
+      <w:proofErr w:type="spellStart"/>
+      <w:r>
+        <w:rPr>
+          <w:strike/>
+          <w:lang w:val="en-US"/>
+        </w:rPr>
+        <w:t>strlen</w:t>
+      </w:r>
+      <w:proofErr w:type="spellEnd"/>
+      <w:r>
+        <w:rPr>
+          <w:strike/>
+          <w:lang w:val="en-US"/>
+        </w:rPr>
+        <w:t>(s)</w:t>
+      </w:r>
+      <w:r>
+        <w:rPr>
+          <w:strike/>
+          <w:lang w:val="en-US"/>
+        </w:rPr>
+        <w:t xml:space="preserve"> </w:t>
+      </w:r>
+      <w:r>
+        <w:rPr>
+          <w:strike/>
+          <w:color w:val="FF0000"/>
+          <w:lang w:val="en-US"/>
+        </w:rPr>
+        <w:t>+ 1</w:t>
+      </w:r>
+      <w:r>
+        <w:rPr>
+          <w:strike/>
+          <w:lang w:val="en-US"/>
+        </w:rPr>
+        <w:t>)</w:t>
+      </w:r>
+      <w:r>
+        <w:rPr>
+          <w:strike/>
+          <w:color w:val="FF0000"/>
+          <w:lang w:val="en-US"/>
+        </w:rPr>
+        <w:t xml:space="preserve">  </w:t>
+      </w:r>
+    </w:p>
+    <w:p>
+      <w:pPr>
+        <w:pStyle w:val="Standard"/>
+        <w:rPr>
+          <w:strike/>
+          <w:lang w:val="en-US"/>
+        </w:rPr>
+      </w:pPr>
+      <w:r>
+        <w:rPr>
+          <w:strike/>
+          <w:lang w:val="en-US"/>
+        </w:rPr>
+        <w:tab/>
+        <w:t>personality = s;</w:t>
+      </w:r>
+    </w:p>
+    <w:p>
+      <w:pPr>
+        <w:pStyle w:val="Standard"/>
+        <w:rPr>
+          <w:color w:val="E5B8B7" w:themeColor="accent2" w:themeTint="66"/>
+          <w:lang w:val="en-US"/>
+        </w:rPr>
+      </w:pPr>
+      <w:r>
+        <w:rPr>
+          <w:lang w:val="en-US"/>
+        </w:rPr>
+        <w:tab/>
+      </w:r>
+      <w:proofErr w:type="spellStart"/>
+      <w:r>
+        <w:rPr>
+          <w:color w:val="E5B8B7" w:themeColor="accent2" w:themeTint="66"/>
+          <w:lang w:val="en-US"/>
+        </w:rPr>
+        <w:t>strcpy</w:t>
+      </w:r>
+      <w:proofErr w:type="spellEnd"/>
+      <w:r>
+        <w:rPr>
+          <w:color w:val="E5B8B7" w:themeColor="accent2" w:themeTint="66"/>
+          <w:lang w:val="en-US"/>
+        </w:rPr>
+        <w:t>(personality, s);</w:t>
+      </w:r>
+    </w:p>
+    <w:p>
+      <w:pPr>
+        <w:pStyle w:val="Standard"/>
+        <w:rPr>
+          <w:lang w:val="en-US"/>
+        </w:rPr>
+      </w:pPr>
+      <w:r>
+        <w:rPr>
+          <w:lang w:val="en-US"/>
+        </w:rPr>
+        <w:tab/>
+        <w:t>talents = 0;</w:t>
+      </w:r>
+    </w:p>
+    <w:p>
+      <w:pPr>
+        <w:pStyle w:val="Standard"/>
+        <w:rPr>
+          <w:lang w:val="en-US"/>
+        </w:rPr>
+      </w:pPr>
+      <w:r>
+        <w:rPr>
+          <w:lang w:val="en-US"/>
+        </w:rPr>
+        <w:t>}</w:t>
+      </w:r>
+    </w:p>
+    <w:p>
+      <w:pPr>
+        <w:pStyle w:val="Standard"/>
+        <w:rPr>
+          <w:lang w:val="en-US"/>
+        </w:rPr>
+      </w:pPr>
+    </w:p>
+    <w:p>
+      <w:pPr>
+        <w:pStyle w:val="Standard"/>
+        <w:rPr>
+          <w:lang w:val="en-US"/>
+        </w:rPr>
+      </w:pPr>
+      <w:proofErr w:type="spellStart"/>
+      <w:r>
+        <w:rPr>
+          <w:lang w:val="en-US"/>
+        </w:rPr>
+        <w:t>ostream</w:t>
+      </w:r>
+      <w:proofErr w:type="spellEnd"/>
+      <w:r>
+        <w:rPr>
+          <w:lang w:val="en-US"/>
+        </w:rPr>
+        <w:t xml:space="preserve"> &amp; </w:t>
+      </w:r>
+      <w:proofErr w:type="spellStart"/>
+      <w:r>
+        <w:rPr>
+          <w:strike/>
+          <w:color w:val="FF0000"/>
+          <w:lang w:val="en-US"/>
+        </w:rPr>
+        <w:t>nifty:</w:t>
+      </w:r>
+      <w:r>
+        <w:rPr>
+          <w:lang w:val="en-US"/>
+        </w:rPr>
+        <w:t>operator</w:t>
+      </w:r>
+      <w:proofErr w:type="spellEnd"/>
+      <w:r>
+        <w:rPr>
+          <w:lang w:val="en-US"/>
+        </w:rPr>
+        <w:t>&lt;&lt;(</w:t>
+      </w:r>
+      <w:proofErr w:type="spellStart"/>
+      <w:r>
+        <w:rPr>
+          <w:lang w:val="en-US"/>
+        </w:rPr>
+        <w:t>ostream</w:t>
+      </w:r>
+      <w:proofErr w:type="spellEnd"/>
+      <w:r>
+        <w:rPr>
+          <w:lang w:val="en-US"/>
+        </w:rPr>
+        <w:t xml:space="preserve"> &amp; </w:t>
+      </w:r>
+      <w:proofErr w:type="spellStart"/>
+      <w:r>
+        <w:rPr>
+          <w:lang w:val="en-US"/>
+        </w:rPr>
+        <w:t>os</w:t>
+      </w:r>
+      <w:proofErr w:type="spellEnd"/>
+      <w:r>
+        <w:rPr>
+          <w:lang w:val="en-US"/>
+        </w:rPr>
+        <w:t xml:space="preserve">, </w:t>
+      </w:r>
+      <w:r>
+        <w:rPr>
+          <w:color w:val="E5B8B7" w:themeColor="accent2" w:themeTint="66"/>
+          <w:lang w:val="en-US"/>
+        </w:rPr>
+        <w:t>const</w:t>
+      </w:r>
+      <w:r>
+        <w:rPr>
+          <w:lang w:val="en-US"/>
+        </w:rPr>
+        <w:t xml:space="preserve"> </w:t>
+      </w:r>
+      <w:r>
+        <w:rPr>
+          <w:lang w:val="en-US"/>
+        </w:rPr>
+        <w:t>nifty *n)</w:t>
+      </w:r>
+    </w:p>
+    <w:p>
+      <w:pPr>
+        <w:pStyle w:val="Standard"/>
+        <w:rPr>
+          <w:lang w:val="en-US"/>
+        </w:rPr>
+      </w:pPr>
+      <w:r>
+        <w:rPr>
+          <w:lang w:val="en-US"/>
+        </w:rPr>
+        <w:t>{</w:t>
+      </w:r>
+    </w:p>
+    <w:p>
+      <w:pPr>
+        <w:pStyle w:val="Standard"/>
+        <w:rPr>
+          <w:color w:val="E5B8B7" w:themeColor="accent2" w:themeTint="66"/>
+          <w:lang w:val="en-US"/>
+        </w:rPr>
+      </w:pPr>
+      <w:r>
+        <w:rPr>
+          <w:lang w:val="en-US"/>
+        </w:rPr>
+        <w:lastRenderedPageBreak/>
+        <w:tab/>
+      </w:r>
+      <w:proofErr w:type="spellStart"/>
+      <w:r>
+        <w:rPr>
+          <w:lang w:val="en-US"/>
+        </w:rPr>
+        <w:t>os</w:t>
+      </w:r>
+      <w:proofErr w:type="spellEnd"/>
+      <w:r>
+        <w:rPr>
+          <w:lang w:val="en-US"/>
+        </w:rPr>
+        <w:t xml:space="preserve"> &lt;&lt; </w:t>
+      </w:r>
+      <w:proofErr w:type="spellStart"/>
+      <w:r>
+        <w:rPr>
+          <w:lang w:val="en-US"/>
+        </w:rPr>
+        <w:t>n</w:t>
+      </w:r>
+      <w:r>
+        <w:rPr>
+          <w:color w:val="E5B8B7" w:themeColor="accent2" w:themeTint="66"/>
+          <w:lang w:val="en-US"/>
+        </w:rPr>
+        <w:t>.personality</w:t>
+      </w:r>
+      <w:proofErr w:type="spellEnd"/>
+      <w:r>
+        <w:rPr>
+          <w:color w:val="E5B8B7" w:themeColor="accent2" w:themeTint="66"/>
+          <w:lang w:val="en-US"/>
+        </w:rPr>
+        <w:t xml:space="preserve"> &lt;&lt; '\n';</w:t>
+      </w:r>
+    </w:p>
+    <w:p>
+      <w:pPr>
+        <w:pStyle w:val="Standard"/>
+        <w:rPr>
+          <w:color w:val="E5B8B7" w:themeColor="accent2" w:themeTint="66"/>
+          <w:lang w:val="en-US"/>
+        </w:rPr>
+      </w:pPr>
+      <w:r>
+        <w:rPr>
+          <w:color w:val="E5B8B7" w:themeColor="accent2" w:themeTint="66"/>
+          <w:lang w:val="en-US"/>
+        </w:rPr>
+        <w:tab/>
+      </w:r>
+      <w:proofErr w:type="spellStart"/>
+      <w:r>
+        <w:rPr>
+          <w:color w:val="E5B8B7" w:themeColor="accent2" w:themeTint="66"/>
+          <w:lang w:val="en-US"/>
+        </w:rPr>
+        <w:t>os</w:t>
+      </w:r>
+      <w:proofErr w:type="spellEnd"/>
+      <w:r>
+        <w:rPr>
+          <w:color w:val="E5B8B7" w:themeColor="accent2" w:themeTint="66"/>
+          <w:lang w:val="en-US"/>
+        </w:rPr>
+        <w:t xml:space="preserve"> &lt;&lt; </w:t>
+      </w:r>
+      <w:proofErr w:type="spellStart"/>
+      <w:r>
+        <w:rPr>
+          <w:color w:val="E5B8B7" w:themeColor="accent2" w:themeTint="66"/>
+          <w:lang w:val="en-US"/>
+        </w:rPr>
+        <w:t>n.taltents</w:t>
+      </w:r>
+      <w:proofErr w:type="spellEnd"/>
+      <w:r>
+        <w:rPr>
+          <w:color w:val="E5B8B7" w:themeColor="accent2" w:themeTint="66"/>
+          <w:lang w:val="en-US"/>
+        </w:rPr>
+        <w:t xml:space="preserve"> &lt;&lt; '\n';</w:t>
+      </w:r>
+    </w:p>
+    <w:p>
+      <w:pPr>
+        <w:pStyle w:val="Standard"/>
+        <w:rPr>
+          <w:color w:val="FF0000"/>
+        </w:rPr>
+      </w:pPr>
+      <w:r>
+        <w:rPr>
+          <w:color w:val="FF0000"/>
+          <w:lang w:val="en-US"/>
+        </w:rPr>
+        <w:tab/>
+      </w:r>
+      <w:r>
+        <w:rPr>
+          <w:color w:val="FF0000"/>
+        </w:rPr>
+        <w:t>return os;</w:t>
+      </w:r>
+    </w:p>
+    <w:p>
+      <w:pPr>
+        <w:pStyle w:val="Standard"/>
+      </w:pPr>
+      <w:r>
+        <w:t>}</w:t>
+      </w:r>
+    </w:p>
+    <w:p>
+      <w:pPr>
+        <w:pStyle w:val="Standard"/>
+      </w:pPr>
+    </w:p>
+    <w:p>
+      <w:pPr>
+        <w:pStyle w:val="Standard"/>
+      </w:pPr>
+    </w:p>
+    <w:p>
+      <w:pPr>
+        <w:pStyle w:val="Standard"/>
+      </w:pPr>
+      <w:r>
+        <w:rPr>
+          <w:b/>
+        </w:rPr>
+        <w:t>5. Dana poniższa deklaracja klasy</w:t>
+      </w:r>
+      <w:r>
+        <w:t xml:space="preserve">: </w:t>
+      </w:r>
+    </w:p>
+    <w:p>
+      <w:pPr>
+        <w:pStyle w:val="Standard"/>
+      </w:pPr>
+      <w:proofErr w:type="spellStart"/>
+      <w:r>
+        <w:t>class</w:t>
+      </w:r>
+      <w:proofErr w:type="spellEnd"/>
+      <w:r>
+        <w:t xml:space="preserve"> </w:t>
+      </w:r>
+      <w:proofErr w:type="spellStart"/>
+      <w:r>
+        <w:t>Golfer</w:t>
+      </w:r>
+      <w:proofErr w:type="spellEnd"/>
+    </w:p>
+    <w:p>
+      <w:pPr>
+        <w:pStyle w:val="Standard"/>
+        <w:rPr>
+          <w:lang w:val="en-US"/>
+        </w:rPr>
+      </w:pPr>
+      <w:r>
+        <w:rPr>
+          <w:lang w:val="en-US"/>
+        </w:rPr>
+        <w:t>{</w:t>
+      </w:r>
+    </w:p>
+    <w:p>
+      <w:pPr>
+        <w:pStyle w:val="Standard"/>
+        <w:rPr>
+          <w:lang w:val="en-US"/>
+        </w:rPr>
+      </w:pPr>
+      <w:r>
+        <w:rPr>
+          <w:lang w:val="en-US"/>
+        </w:rPr>
+        <w:tab/>
+        <w:t xml:space="preserve">private: </w:t>
+      </w:r>
+    </w:p>
+    <w:p>
+      <w:pPr>
+        <w:pStyle w:val="Standard"/>
+        <w:rPr>
+          <w:lang w:val="en-US"/>
+        </w:rPr>
+      </w:pPr>
+      <w:r>
+        <w:rPr>
+          <w:lang w:val="en-US"/>
+        </w:rPr>
+        <w:tab/>
+        <w:t xml:space="preserve">char * </w:t>
+      </w:r>
+      <w:proofErr w:type="spellStart"/>
+      <w:r>
+        <w:rPr>
+          <w:lang w:val="en-US"/>
+        </w:rPr>
+        <w:t>fullname</w:t>
+      </w:r>
+      <w:proofErr w:type="spellEnd"/>
+      <w:r>
+        <w:rPr>
+          <w:lang w:val="en-US"/>
+        </w:rPr>
+        <w:t>;</w:t>
+      </w:r>
+    </w:p>
+    <w:p>
+      <w:pPr>
+        <w:pStyle w:val="Standard"/>
+        <w:rPr>
+          <w:lang w:val="en-US"/>
+        </w:rPr>
+      </w:pPr>
+      <w:r>
+        <w:rPr>
+          <w:lang w:val="en-US"/>
+        </w:rPr>
+        <w:tab/>
+      </w:r>
+      <w:proofErr w:type="spellStart"/>
+      <w:r>
+        <w:rPr>
+          <w:lang w:val="en-US"/>
+        </w:rPr>
+        <w:t>int</w:t>
+      </w:r>
+      <w:proofErr w:type="spellEnd"/>
+      <w:r>
+        <w:rPr>
+          <w:lang w:val="en-US"/>
+        </w:rPr>
+        <w:t xml:space="preserve"> games;</w:t>
+      </w:r>
+    </w:p>
+    <w:p>
+      <w:pPr>
+        <w:pStyle w:val="Standard"/>
+        <w:rPr>
+          <w:lang w:val="en-US"/>
+        </w:rPr>
+      </w:pPr>
+      <w:r>
+        <w:rPr>
+          <w:lang w:val="en-US"/>
+        </w:rPr>
+        <w:tab/>
+      </w:r>
+      <w:proofErr w:type="spellStart"/>
+      <w:r>
+        <w:rPr>
+          <w:lang w:val="en-US"/>
+        </w:rPr>
+        <w:t>int</w:t>
+      </w:r>
+      <w:proofErr w:type="spellEnd"/>
+      <w:r>
+        <w:rPr>
+          <w:lang w:val="en-US"/>
+        </w:rPr>
+        <w:t xml:space="preserve"> * scores;</w:t>
+      </w:r>
+    </w:p>
+    <w:p>
+      <w:pPr>
+        <w:pStyle w:val="Standard"/>
+        <w:rPr>
+          <w:lang w:val="en-US"/>
+        </w:rPr>
+      </w:pPr>
+    </w:p>
+    <w:p>
+      <w:pPr>
+        <w:pStyle w:val="Standard"/>
+        <w:rPr>
+          <w:lang w:val="en-US"/>
+        </w:rPr>
+      </w:pPr>
+      <w:r>
+        <w:rPr>
+          <w:lang w:val="en-US"/>
+        </w:rPr>
+        <w:tab/>
+        <w:t>public:</w:t>
+      </w:r>
+    </w:p>
+    <w:p>
+      <w:pPr>
+        <w:pStyle w:val="Standard"/>
+        <w:rPr>
+          <w:lang w:val="en-US"/>
+        </w:rPr>
+      </w:pPr>
+      <w:r>
+        <w:rPr>
+          <w:lang w:val="en-US"/>
+        </w:rPr>
+        <w:tab/>
+      </w:r>
+      <w:r>
+        <w:rPr>
+          <w:lang w:val="en-US"/>
+        </w:rPr>
+        <w:t>#1</w:t>
+      </w:r>
+      <w:r>
+        <w:rPr>
+          <w:lang w:val="en-US"/>
+        </w:rPr>
+        <w:t>Golfer();</w:t>
+      </w:r>
+    </w:p>
+    <w:p>
+      <w:pPr>
+        <w:pStyle w:val="Standard"/>
+        <w:rPr>
+          <w:lang w:val="en-US"/>
+        </w:rPr>
+      </w:pPr>
+      <w:r>
+        <w:rPr>
+          <w:lang w:val="en-US"/>
+        </w:rPr>
+        <w:tab/>
+      </w:r>
+      <w:r>
+        <w:rPr>
+          <w:lang w:val="en-US"/>
+        </w:rPr>
+        <w:t>#2</w:t>
+      </w:r>
+      <w:r>
+        <w:rPr>
+          <w:lang w:val="en-US"/>
+        </w:rPr>
+        <w:t xml:space="preserve">Golfer(const char * name, </w:t>
+      </w:r>
+      <w:proofErr w:type="spellStart"/>
+      <w:r>
+        <w:rPr>
+          <w:lang w:val="en-US"/>
+        </w:rPr>
+        <w:t>int</w:t>
+      </w:r>
+      <w:proofErr w:type="spellEnd"/>
+      <w:r>
+        <w:rPr>
+          <w:lang w:val="en-US"/>
+        </w:rPr>
+        <w:t xml:space="preserve"> g = 0)</w:t>
+      </w:r>
+      <w:r>
+        <w:rPr>
+          <w:lang w:val="en-US"/>
+        </w:rPr>
+        <w:t>;</w:t>
+      </w:r>
+    </w:p>
+    <w:p>
+      <w:pPr>
+        <w:pStyle w:val="Standard"/>
+      </w:pPr>
+      <w:r>
+        <w:rPr>
+          <w:lang w:val="en-US"/>
+        </w:rPr>
+        <w:tab/>
+      </w:r>
+      <w:r>
+        <w:t xml:space="preserve">// tworzy pusta dynamiczna tablice g </w:t>
+      </w:r>
+      <w:proofErr w:type="spellStart"/>
+      <w:r>
+        <w:t>elementow</w:t>
+      </w:r>
+      <w:proofErr w:type="spellEnd"/>
+      <w:r>
+        <w:t xml:space="preserve"> (o ile g &gt; 0)</w:t>
+      </w:r>
+    </w:p>
+    <w:p>
+      <w:pPr>
+        <w:pStyle w:val="Standard"/>
+        <w:rPr>
+          <w:lang w:val="en-US"/>
+        </w:rPr>
+      </w:pPr>
+      <w:r>
+        <w:tab/>
+      </w:r>
+      <w:r>
+        <w:rPr>
+          <w:lang w:val="en-US"/>
+        </w:rPr>
+        <w:t>#3</w:t>
+      </w:r>
+      <w:r>
+        <w:rPr>
+          <w:lang w:val="en-US"/>
+        </w:rPr>
+        <w:t>Golfer(</w:t>
+      </w:r>
+      <w:r>
+        <w:rPr>
+          <w:lang w:val="en-US"/>
+        </w:rPr>
+        <w:t xml:space="preserve"> </w:t>
+      </w:r>
+      <w:r>
+        <w:rPr>
+          <w:lang w:val="en-US"/>
+        </w:rPr>
+        <w:t>const Golfer &amp; g);</w:t>
+      </w:r>
+    </w:p>
+    <w:p>
+      <w:pPr>
+        <w:pStyle w:val="Standard"/>
+        <w:rPr>
+          <w:lang w:val="en-US"/>
+        </w:rPr>
+      </w:pPr>
+      <w:r>
+        <w:rPr>
+          <w:lang w:val="en-US"/>
+        </w:rPr>
+        <w:tab/>
+      </w:r>
+      <w:r>
+        <w:rPr>
+          <w:lang w:val="en-US"/>
+        </w:rPr>
+        <w:t>#4</w:t>
+      </w:r>
+      <w:r>
+        <w:rPr>
+          <w:lang w:val="en-US"/>
+        </w:rPr>
+        <w:t>~Golfer();</w:t>
+      </w:r>
+    </w:p>
+    <w:p>
+      <w:pPr>
+        <w:pStyle w:val="Standard"/>
+      </w:pPr>
+      <w:r>
+        <w:t>};</w:t>
+      </w:r>
+    </w:p>
+    <w:p>
+      <w:pPr>
+        <w:pStyle w:val="Standard"/>
+        <w:rPr>
+          <w:b/>
+        </w:rPr>
+      </w:pPr>
+      <w:r>
+        <w:rPr>
+          <w:b/>
+        </w:rPr>
+        <w:t xml:space="preserve">a) Jakie metody klasy </w:t>
+      </w:r>
+      <w:proofErr w:type="spellStart"/>
+      <w:r>
+        <w:rPr>
+          <w:b/>
+        </w:rPr>
+        <w:t>zostana</w:t>
+      </w:r>
+      <w:proofErr w:type="spellEnd"/>
+      <w:r>
+        <w:rPr>
+          <w:b/>
+        </w:rPr>
+        <w:t xml:space="preserve"> wywołane w poniższych instrukcjach?</w:t>
+      </w:r>
+    </w:p>
+    <w:p>
+      <w:pPr>
+        <w:pStyle w:val="Standard"/>
+        <w:rPr>
+          <w:lang w:val="en-US"/>
+        </w:rPr>
+      </w:pPr>
+      <w:r>
+        <w:rPr>
+          <w:lang w:val="en-US"/>
+        </w:rPr>
+        <w:t xml:space="preserve">Golfer </w:t>
+      </w:r>
+      <w:proofErr w:type="spellStart"/>
+      <w:r>
+        <w:rPr>
+          <w:lang w:val="en-US"/>
+        </w:rPr>
+        <w:t>nancy</w:t>
+      </w:r>
+      <w:proofErr w:type="spellEnd"/>
+      <w:r>
+        <w:rPr>
+          <w:lang w:val="en-US"/>
+        </w:rPr>
+        <w:t xml:space="preserve">; </w:t>
+      </w:r>
+      <w:r>
+        <w:rPr>
+          <w:lang w:val="en-US"/>
+        </w:rPr>
+        <w:tab/>
+      </w:r>
+      <w:r>
+        <w:rPr>
+          <w:lang w:val="en-US"/>
+        </w:rPr>
+        <w:tab/>
+      </w:r>
+      <w:r>
+        <w:rPr>
+          <w:lang w:val="en-US"/>
+        </w:rPr>
+        <w:tab/>
+      </w:r>
+      <w:r>
+        <w:rPr>
+          <w:lang w:val="en-US"/>
+        </w:rPr>
+        <w:tab/>
+      </w:r>
+      <w:r>
+        <w:rPr>
+          <w:lang w:val="en-US"/>
+        </w:rPr>
+        <w:tab/>
+        <w:t>#1</w:t>
+      </w:r>
+    </w:p>
+    <w:p>
+      <w:pPr>
+        <w:pStyle w:val="Standard"/>
+        <w:rPr>
+          <w:lang w:val="en-US"/>
+        </w:rPr>
+      </w:pPr>
+    </w:p>
+    <w:p>
+      <w:pPr>
+        <w:pStyle w:val="Standard"/>
+        <w:rPr>
+          <w:lang w:val="en-US"/>
+        </w:rPr>
+      </w:pPr>
+      <w:r>
+        <w:rPr>
+          <w:lang w:val="en-US"/>
+        </w:rPr>
+        <w:t>Golfer lulu("</w:t>
+      </w:r>
+      <w:proofErr w:type="spellStart"/>
+      <w:r>
+        <w:rPr>
+          <w:lang w:val="en-US"/>
+        </w:rPr>
+        <w:t>Lelum</w:t>
+      </w:r>
+      <w:proofErr w:type="spellEnd"/>
+      <w:r>
+        <w:rPr>
+          <w:lang w:val="en-US"/>
+        </w:rPr>
+        <w:t xml:space="preserve"> </w:t>
+      </w:r>
+      <w:proofErr w:type="spellStart"/>
+      <w:r>
+        <w:rPr>
+          <w:lang w:val="en-US"/>
+        </w:rPr>
+        <w:t>Polelum</w:t>
+      </w:r>
+      <w:proofErr w:type="spellEnd"/>
+      <w:r>
+        <w:rPr>
+          <w:lang w:val="en-US"/>
+        </w:rPr>
+        <w:t>");</w:t>
+      </w:r>
+      <w:r>
+        <w:rPr>
+          <w:lang w:val="en-US"/>
+        </w:rPr>
+        <w:tab/>
+        <w:t>#2</w:t>
+      </w:r>
+    </w:p>
+    <w:p>
+      <w:pPr>
+        <w:pStyle w:val="Standard"/>
+        <w:rPr>
+          <w:lang w:val="en-US"/>
+        </w:rPr>
+      </w:pPr>
+    </w:p>
+    <w:p>
+      <w:pPr>
+        <w:pStyle w:val="Standard"/>
+        <w:rPr>
+          <w:lang w:val="en-US"/>
+        </w:rPr>
+      </w:pPr>
+      <w:r>
+        <w:rPr>
+          <w:lang w:val="en-US"/>
+        </w:rPr>
+        <w:t xml:space="preserve">Golfer </w:t>
+      </w:r>
+      <w:proofErr w:type="spellStart"/>
+      <w:r>
+        <w:rPr>
+          <w:lang w:val="en-US"/>
+        </w:rPr>
+        <w:t>roy</w:t>
+      </w:r>
+      <w:proofErr w:type="spellEnd"/>
+      <w:r>
+        <w:rPr>
+          <w:lang w:val="en-US"/>
+        </w:rPr>
+        <w:t>("</w:t>
+      </w:r>
+      <w:proofErr w:type="spellStart"/>
+      <w:r>
+        <w:rPr>
+          <w:lang w:val="en-US"/>
+        </w:rPr>
+        <w:t>Romek</w:t>
+      </w:r>
+      <w:proofErr w:type="spellEnd"/>
+      <w:r>
+        <w:rPr>
+          <w:lang w:val="en-US"/>
+        </w:rPr>
+        <w:t>", 12);</w:t>
+      </w:r>
+      <w:r>
+        <w:rPr>
+          <w:lang w:val="en-US"/>
+        </w:rPr>
+        <w:tab/>
+      </w:r>
+      <w:r>
+        <w:rPr>
+          <w:lang w:val="en-US"/>
+        </w:rPr>
+        <w:tab/>
+      </w:r>
+      <w:r>
+        <w:rPr>
+          <w:lang w:val="en-US"/>
+        </w:rPr>
+        <w:tab/>
+        <w:t>#2</w:t>
+      </w:r>
+    </w:p>
+    <w:p>
+      <w:pPr>
+        <w:pStyle w:val="Standard"/>
+        <w:rPr>
+          <w:lang w:val="en-US"/>
+        </w:rPr>
+      </w:pPr>
+    </w:p>
+    <w:p>
+      <w:pPr>
+        <w:pStyle w:val="Standard"/>
+        <w:rPr>
+          <w:color w:val="E5B8B7" w:themeColor="accent2" w:themeTint="66"/>
+          <w:lang w:val="en-US"/>
+        </w:rPr>
+      </w:pPr>
+      <w:r>
+        <w:rPr>
+          <w:lang w:val="en-US"/>
+        </w:rPr>
+        <w:t>Golfer * par = new Golfer;</w:t>
+      </w:r>
+      <w:r>
+        <w:rPr>
+          <w:lang w:val="en-US"/>
+        </w:rPr>
+        <w:tab/>
+      </w:r>
+      <w:r>
+        <w:rPr>
+          <w:lang w:val="en-US"/>
+        </w:rPr>
+        <w:tab/>
+        <w:t xml:space="preserve"># </w:t>
+      </w:r>
+      <w:r>
+        <w:rPr>
+          <w:strike/>
+          <w:lang w:val="en-US"/>
+        </w:rPr>
+        <w:t>3</w:t>
+      </w:r>
+      <w:r>
+        <w:rPr>
+          <w:color w:val="E5B8B7" w:themeColor="accent2" w:themeTint="66"/>
+          <w:lang w:val="en-US"/>
+        </w:rPr>
+        <w:t>1</w:t>
+      </w:r>
+    </w:p>
+    <w:p>
+      <w:pPr>
+        <w:pStyle w:val="Standard"/>
+        <w:rPr>
+          <w:lang w:val="en-US"/>
+        </w:rPr>
+      </w:pPr>
+    </w:p>
+    <w:p>
+      <w:pPr>
+        <w:pStyle w:val="Standard"/>
+        <w:rPr>
+          <w:lang w:val="en-US"/>
+        </w:rPr>
+      </w:pPr>
+      <w:r>
+        <w:rPr>
+          <w:lang w:val="en-US"/>
+        </w:rPr>
+        <w:t>Golfer next = lulu;</w:t>
+      </w:r>
+      <w:r>
+        <w:rPr>
+          <w:lang w:val="en-US"/>
+        </w:rPr>
+        <w:tab/>
+      </w:r>
+      <w:r>
+        <w:rPr>
+          <w:lang w:val="en-US"/>
+        </w:rPr>
+        <w:tab/>
+      </w:r>
+      <w:r>
+        <w:rPr>
+          <w:lang w:val="en-US"/>
+        </w:rPr>
+        <w:tab/>
+      </w:r>
+      <w:r>
+        <w:rPr>
+          <w:lang w:val="en-US"/>
+        </w:rPr>
+        <w:tab/>
+        <w:t>#3</w:t>
+      </w:r>
+    </w:p>
+    <w:p>
+      <w:pPr>
+        <w:pStyle w:val="Standard"/>
+        <w:rPr>
+          <w:lang w:val="en-US"/>
+        </w:rPr>
+      </w:pPr>
+    </w:p>
+    <w:p>
+      <w:pPr>
+        <w:pStyle w:val="Standard"/>
+        <w:rPr>
+          <w:color w:val="E5B8B7" w:themeColor="accent2" w:themeTint="66"/>
+        </w:rPr>
+      </w:pPr>
+      <w:proofErr w:type="spellStart"/>
+      <w:r>
+        <w:t>Golfer</w:t>
+      </w:r>
+      <w:proofErr w:type="spellEnd"/>
+      <w:r>
+        <w:t xml:space="preserve"> </w:t>
+      </w:r>
+      <w:proofErr w:type="spellStart"/>
+      <w:r>
+        <w:t>gazzard</w:t>
+      </w:r>
+      <w:proofErr w:type="spellEnd"/>
+      <w:r>
+        <w:t xml:space="preserve"> = "</w:t>
+      </w:r>
+      <w:proofErr w:type="spellStart"/>
+      <w:r>
+        <w:t>Spidi</w:t>
+      </w:r>
+      <w:proofErr w:type="spellEnd"/>
+      <w:r>
+        <w:t>";</w:t>
+      </w:r>
+      <w:r>
+        <w:tab/>
+      </w:r>
+      <w:r>
+        <w:tab/>
+      </w:r>
+      <w:r>
+        <w:tab/>
+      </w:r>
+      <w:r>
+        <w:rPr>
+          <w:color w:val="E5B8B7" w:themeColor="accent2" w:themeTint="66"/>
+        </w:rPr>
+        <w:t>#2</w:t>
+      </w:r>
+    </w:p>
+    <w:p>
+      <w:pPr>
+        <w:pStyle w:val="Standard"/>
+      </w:pPr>
+    </w:p>
+    <w:p>
+      <w:pPr>
+        <w:pStyle w:val="Standard"/>
+        <w:rPr>
+          <w:color w:val="E5B8B7" w:themeColor="accent2" w:themeTint="66"/>
+        </w:rPr>
+      </w:pPr>
+      <w:r>
+        <w:t xml:space="preserve">*par = </w:t>
+      </w:r>
+      <w:proofErr w:type="spellStart"/>
+      <w:r>
+        <w:t>nanzy</w:t>
+      </w:r>
+      <w:proofErr w:type="spellEnd"/>
+      <w:r>
+        <w:t>;</w:t>
+      </w:r>
+      <w:r>
+        <w:tab/>
+      </w:r>
+      <w:r>
+        <w:tab/>
+      </w:r>
+      <w:r>
+        <w:tab/>
+      </w:r>
+      <w:r>
+        <w:tab/>
+      </w:r>
+      <w:r>
+        <w:tab/>
+      </w:r>
+      <w:r>
+        <w:rPr>
+          <w:color w:val="E5B8B7" w:themeColor="accent2" w:themeTint="66"/>
+        </w:rPr>
+        <w:t>- operator przypisania</w:t>
+      </w:r>
+    </w:p>
+    <w:p>
+      <w:pPr>
+        <w:pStyle w:val="Standard"/>
+      </w:pPr>
+    </w:p>
+    <w:p>
+      <w:pPr>
+        <w:pStyle w:val="Standard"/>
+      </w:pPr>
+      <w:proofErr w:type="spellStart"/>
+      <w:r>
+        <w:t>nancy</w:t>
+      </w:r>
+      <w:proofErr w:type="spellEnd"/>
+      <w:r>
+        <w:t xml:space="preserve"> = "Nancy";</w:t>
+      </w:r>
+      <w:r>
+        <w:tab/>
+      </w:r>
+      <w:r>
+        <w:tab/>
+      </w:r>
+      <w:r>
+        <w:tab/>
+      </w:r>
+      <w:r>
+        <w:t xml:space="preserve"> </w:t>
+      </w:r>
+      <w:r>
+        <w:rPr>
+          <w:color w:val="E5B8B7" w:themeColor="accent2" w:themeTint="66"/>
+        </w:rPr>
+        <w:t xml:space="preserve">#2 a </w:t>
+      </w:r>
+      <w:proofErr w:type="spellStart"/>
+      <w:r>
+        <w:rPr>
+          <w:color w:val="E5B8B7" w:themeColor="accent2" w:themeTint="66"/>
+        </w:rPr>
+        <w:t>nastepnie</w:t>
+      </w:r>
+      <w:proofErr w:type="spellEnd"/>
+      <w:r>
+        <w:rPr>
+          <w:color w:val="E5B8B7" w:themeColor="accent2" w:themeTint="66"/>
+        </w:rPr>
+        <w:t xml:space="preserve"> operator przypisania </w:t>
+      </w:r>
+      <w:r>
+        <w:rPr>
+          <w:strike/>
+        </w:rPr>
+        <w:t>błąd - bez</w:t>
+      </w:r>
+      <w:r>
+        <w:t xml:space="preserve"> operatora przypisania</w:t>
+      </w:r>
+    </w:p>
+    <w:p>
+      <w:pPr>
+        <w:pStyle w:val="Standard"/>
+      </w:pPr>
+    </w:p>
+    <w:p>
+      <w:pPr>
+        <w:pStyle w:val="Standard"/>
+        <w:rPr>
+          <w:b/>
+        </w:rPr>
+      </w:pPr>
+      <w:r>
+        <w:rPr>
+          <w:b/>
+        </w:rPr>
+        <w:t xml:space="preserve">b) Widać wyraźnie, że aby klasa była użyteczna, powinna zostać doposażona w szereg metod. Jakich metod wymaga celem zabezpieczenia się przed uszkodzeniem danych obiektów? </w:t>
+      </w:r>
+    </w:p>
+    <w:p>
+      <w:pPr>
+        <w:pStyle w:val="Standard"/>
+        <w:rPr>
+          <w:lang w:val="en-US"/>
+        </w:rPr>
+      </w:pPr>
+      <w:r>
+        <w:rPr>
+          <w:lang w:val="en-US"/>
+        </w:rPr>
+        <w:t xml:space="preserve">1. Operator </w:t>
+      </w:r>
+      <w:proofErr w:type="spellStart"/>
+      <w:r>
+        <w:rPr>
+          <w:lang w:val="en-US"/>
+        </w:rPr>
+        <w:t>przypisania</w:t>
+      </w:r>
+      <w:proofErr w:type="spellEnd"/>
+      <w:r>
+        <w:rPr>
+          <w:lang w:val="en-US"/>
+        </w:rPr>
+        <w:t xml:space="preserve"> -operator=(const Golfer &amp; g)</w:t>
+      </w:r>
+      <w:r>
+        <w:rPr>
+          <w:lang w:val="en-US"/>
+        </w:rPr>
+        <w:t>;</w:t>
+      </w:r>
+    </w:p>
+    <w:p>
+      <w:pPr>
+        <w:pStyle w:val="Standard"/>
+      </w:pPr>
+      <w:r>
+        <w:t xml:space="preserve">2. to co dla 1, ale dla char - </w:t>
+      </w:r>
+      <w:r>
+        <w:t>Operator=(</w:t>
+      </w:r>
+      <w:proofErr w:type="spellStart"/>
+      <w:r>
+        <w:t>const</w:t>
+      </w:r>
+      <w:proofErr w:type="spellEnd"/>
+      <w:r>
+        <w:t xml:space="preserve"> char *)</w:t>
+      </w:r>
+    </w:p>
+    <w:p>
+      <w:pPr>
+        <w:pStyle w:val="Standard"/>
+        <w:rPr>
+          <w:lang w:val="en-US"/>
+        </w:rPr>
+      </w:pPr>
+      <w:r>
+        <w:rPr>
+          <w:lang w:val="en-US"/>
+        </w:rPr>
+        <w:t xml:space="preserve">3. </w:t>
+      </w:r>
+      <w:proofErr w:type="spellStart"/>
+      <w:r>
+        <w:rPr>
+          <w:lang w:val="en-US"/>
+        </w:rPr>
+        <w:t>int</w:t>
+      </w:r>
+      <w:proofErr w:type="spellEnd"/>
+      <w:r>
+        <w:rPr>
+          <w:lang w:val="en-US"/>
+        </w:rPr>
+        <w:t xml:space="preserve"> length() const { return </w:t>
+      </w:r>
+      <w:proofErr w:type="spellStart"/>
+      <w:r>
+        <w:rPr>
+          <w:lang w:val="en-US"/>
+        </w:rPr>
+        <w:t>len</w:t>
+      </w:r>
+      <w:proofErr w:type="spellEnd"/>
+      <w:r>
+        <w:rPr>
+          <w:lang w:val="en-US"/>
+        </w:rPr>
+        <w:t>;}</w:t>
+      </w:r>
+      <w:r>
+        <w:rPr>
+          <w:lang w:val="en-US"/>
+        </w:rPr>
+        <w:t xml:space="preserve"> - </w:t>
+      </w:r>
     </w:p>
     <w:sectPr>
       <w:pgSz w:w="11906" w:h="16838"/>
@@ -1668,6 +3568,7 @@
   <w:style w:type="paragraph" w:default="1" w:styleId="Normalny">
     <w:name w:val="Normal"/>
     <w:qFormat/>
+    <w:rsid w:val="005A57CA"/>
   </w:style>
   <w:style w:type="character" w:default="1" w:styleId="Domylnaczcionkaakapitu">
     <w:name w:val="Default Paragraph Font"/>
@@ -2034,4 +3935,16 @@
   <a:objectDefaults/>
   <a:extraClrSchemeLst/>
 </a:theme>
+</file>
+
+<file path=customXml/item1.xml><?xml version="1.0" encoding="utf-8"?>
+<b:Sources xmlns:b="http://schemas.openxmlformats.org/officeDocument/2006/bibliography" xmlns="http://schemas.openxmlformats.org/officeDocument/2006/bibliography" SelectedStyle="\APA.XSL" StyleName="APA Fifth Edition"/>
+</file>
+
+<file path=customXml/itemProps1.xml><?xml version="1.0" encoding="utf-8"?>
+<ds:datastoreItem xmlns:ds="http://schemas.openxmlformats.org/officeDocument/2006/customXml" ds:itemID="{F9CC6419-D560-4D84-9A5E-767E52BF5D31}">
+  <ds:schemaRefs>
+    <ds:schemaRef ds:uri="http://schemas.openxmlformats.org/officeDocument/2006/bibliography"/>
+  </ds:schemaRefs>
+</ds:datastoreItem>
 </file>
</xml_diff>